<commit_message>
updated assets ideas by jay
</commit_message>
<xml_diff>
--- a/Asset ideas.docx
+++ b/Asset ideas.docx
@@ -22,6 +22,25 @@
         <w:t xml:space="preserve">^looks like a whole game </w:t>
       </w:r>
     </w:p>
+    <w:p>
+      <w:pPr>
+        <w:rPr>
+          <w:color w:val="FF0000"/>
+        </w:rPr>
+      </w:pPr>
+      <w:r>
+        <w:rPr>
+          <w:color w:val="FF0000"/>
+        </w:rPr>
+        <w:t>cannot be used</w:t>
+      </w:r>
+      <w:r>
+        <w:rPr>
+          <w:color w:val="FF0000"/>
+        </w:rPr>
+        <w:t xml:space="preserve"> since the game dun suit theme and it’s a whole game bruh</w:t>
+      </w:r>
+    </w:p>
     <w:p/>
     <w:p>
       <w:hyperlink r:id="rId5" w:history="1">
@@ -38,85 +57,303 @@
         <w:t>weapons pack</w:t>
       </w:r>
     </w:p>
+    <w:p>
+      <w:pPr>
+        <w:rPr>
+          <w:color w:val="FF0000"/>
+        </w:rPr>
+      </w:pPr>
+      <w:r>
+        <w:rPr>
+          <w:color w:val="FF0000"/>
+        </w:rPr>
+        <w:t xml:space="preserve">can </w:t>
+      </w:r>
+      <w:proofErr w:type="gramStart"/>
+      <w:r>
+        <w:rPr>
+          <w:color w:val="FF0000"/>
+        </w:rPr>
+        <w:t>use</w:t>
+      </w:r>
+      <w:proofErr w:type="gramEnd"/>
+    </w:p>
+    <w:p>
+      <w:hyperlink r:id="rId6" w:history="1">
+        <w:r>
+          <w:rPr>
+            <w:rStyle w:val="Hyperlink"/>
+          </w:rPr>
+          <w:t>https://assetstore.unity.com/packages/2d/textures-materials/scifi-vector-ele</w:t>
+        </w:r>
+        <w:r>
+          <w:rPr>
+            <w:rStyle w:val="Hyperlink"/>
+          </w:rPr>
+          <w:t>m</w:t>
+        </w:r>
+        <w:r>
+          <w:rPr>
+            <w:rStyle w:val="Hyperlink"/>
+          </w:rPr>
+          <w:t>ents-205002</w:t>
+        </w:r>
+      </w:hyperlink>
+    </w:p>
+    <w:p>
+      <w:r>
+        <w:t>sci fi UI</w:t>
+      </w:r>
+    </w:p>
+    <w:p>
+      <w:pPr>
+        <w:rPr>
+          <w:color w:val="FF0000"/>
+        </w:rPr>
+      </w:pPr>
+      <w:r>
+        <w:rPr>
+          <w:color w:val="FF0000"/>
+        </w:rPr>
+        <w:t xml:space="preserve">can use for health UI or stamina bar see what </w:t>
+      </w:r>
+      <w:proofErr w:type="spellStart"/>
+      <w:r>
+        <w:rPr>
+          <w:color w:val="FF0000"/>
+        </w:rPr>
+        <w:t>uw</w:t>
+      </w:r>
+      <w:proofErr w:type="spellEnd"/>
+      <w:r>
+        <w:rPr>
+          <w:color w:val="FF0000"/>
+        </w:rPr>
+        <w:t xml:space="preserve"> to </w:t>
+      </w:r>
+      <w:proofErr w:type="gramStart"/>
+      <w:r>
+        <w:rPr>
+          <w:color w:val="FF0000"/>
+        </w:rPr>
+        <w:t>put</w:t>
+      </w:r>
+      <w:proofErr w:type="gramEnd"/>
+      <w:r>
+        <w:rPr>
+          <w:color w:val="FF0000"/>
+        </w:rPr>
+        <w:t xml:space="preserve"> </w:t>
+      </w:r>
+    </w:p>
     <w:p/>
     <w:p>
-      <w:hyperlink r:id="rId6" w:history="1">
-        <w:r>
-          <w:rPr>
-            <w:rStyle w:val="Hyperlink"/>
-          </w:rPr>
-          <w:t>https://assetstore.unity.com/packages/2d/textures-materials/scifi-vector-elements-205002</w:t>
+      <w:hyperlink r:id="rId7" w:history="1">
+        <w:r>
+          <w:rPr>
+            <w:rStyle w:val="Hyperlink"/>
+          </w:rPr>
+          <w:t>https://assetstore.unity.com/packages/2d</w:t>
+        </w:r>
+        <w:r>
+          <w:rPr>
+            <w:rStyle w:val="Hyperlink"/>
+          </w:rPr>
+          <w:t>/</w:t>
+        </w:r>
+        <w:r>
+          <w:rPr>
+            <w:rStyle w:val="Hyperlink"/>
+          </w:rPr>
+          <w:t>environments/warped-city-assets-pack-138128</w:t>
         </w:r>
       </w:hyperlink>
     </w:p>
     <w:p>
       <w:r>
-        <w:t>sci fi UI</w:t>
-      </w:r>
+        <w:t xml:space="preserve">can be used for background </w:t>
+      </w:r>
+      <w:proofErr w:type="gramStart"/>
+      <w:r>
+        <w:t>scenes</w:t>
+      </w:r>
+      <w:proofErr w:type="gramEnd"/>
+    </w:p>
+    <w:p>
+      <w:pPr>
+        <w:rPr>
+          <w:color w:val="FF0000"/>
+        </w:rPr>
+      </w:pPr>
+      <w:r>
+        <w:rPr>
+          <w:color w:val="FF0000"/>
+        </w:rPr>
+        <w:t xml:space="preserve">some </w:t>
+      </w:r>
+      <w:r>
+        <w:rPr>
+          <w:color w:val="FF0000"/>
+        </w:rPr>
+        <w:t xml:space="preserve">UI </w:t>
+      </w:r>
+      <w:r>
+        <w:rPr>
+          <w:color w:val="FF0000"/>
+        </w:rPr>
+        <w:t xml:space="preserve">can be used </w:t>
+      </w:r>
+      <w:r>
+        <w:rPr>
+          <w:color w:val="FF0000"/>
+        </w:rPr>
+        <w:t xml:space="preserve">but character </w:t>
+      </w:r>
+      <w:proofErr w:type="gramStart"/>
+      <w:r>
+        <w:rPr>
+          <w:color w:val="FF0000"/>
+        </w:rPr>
+        <w:t>cannot</w:t>
+      </w:r>
+      <w:proofErr w:type="gramEnd"/>
     </w:p>
     <w:p/>
     <w:p>
-      <w:hyperlink r:id="rId7" w:history="1">
-        <w:r>
-          <w:rPr>
-            <w:rStyle w:val="Hyperlink"/>
-          </w:rPr>
-          <w:t>https://assetstore.unity.com/packages/2d/environments/warped-city-assets-pack-138128</w:t>
+      <w:hyperlink r:id="rId8" w:history="1">
+        <w:r>
+          <w:rPr>
+            <w:rStyle w:val="Hyperlink"/>
+          </w:rPr>
+          <w:t>https://assetstore.unity.com/pac</w:t>
+        </w:r>
+        <w:r>
+          <w:rPr>
+            <w:rStyle w:val="Hyperlink"/>
+          </w:rPr>
+          <w:t>k</w:t>
+        </w:r>
+        <w:r>
+          <w:rPr>
+            <w:rStyle w:val="Hyperlink"/>
+          </w:rPr>
+          <w:t>ages/2d/characters/spaceman-180967</w:t>
         </w:r>
       </w:hyperlink>
     </w:p>
     <w:p>
       <w:r>
-        <w:t xml:space="preserve">can be used for background </w:t>
+        <w:t>player</w:t>
+      </w:r>
+    </w:p>
+    <w:p>
+      <w:pPr>
+        <w:rPr>
+          <w:color w:val="FF0000"/>
+        </w:rPr>
+      </w:pPr>
+      <w:r>
+        <w:rPr>
+          <w:color w:val="FF0000"/>
+        </w:rPr>
+        <w:t xml:space="preserve">can </w:t>
       </w:r>
       <w:proofErr w:type="gramStart"/>
       <w:r>
-        <w:t>scenes</w:t>
+        <w:rPr>
+          <w:color w:val="FF0000"/>
+        </w:rPr>
+        <w:t>use</w:t>
       </w:r>
       <w:proofErr w:type="gramEnd"/>
     </w:p>
     <w:p/>
     <w:p>
-      <w:hyperlink r:id="rId8" w:history="1">
-        <w:r>
-          <w:rPr>
-            <w:rStyle w:val="Hyperlink"/>
-          </w:rPr>
-          <w:t>https://assetstore.unity.com/packages/2d/characters/spaceman-180967</w:t>
+      <w:hyperlink r:id="rId9" w:history="1">
+        <w:r>
+          <w:rPr>
+            <w:rStyle w:val="Hyperlink"/>
+          </w:rPr>
+          <w:t>https://assetstore.unity.com/packages/2d/characters/hero-nad-</w:t>
+        </w:r>
+        <w:r>
+          <w:rPr>
+            <w:rStyle w:val="Hyperlink"/>
+          </w:rPr>
+          <w:t>o</w:t>
+        </w:r>
+        <w:r>
+          <w:rPr>
+            <w:rStyle w:val="Hyperlink"/>
+          </w:rPr>
+          <w:t>pponents-animation-140776</w:t>
         </w:r>
       </w:hyperlink>
     </w:p>
     <w:p>
       <w:r>
-        <w:t>player</w:t>
+        <w:t>https://assetstore.unity.com/packages/2d/characters/pixel-monster-pack-75508</w:t>
+      </w:r>
+    </w:p>
+    <w:p>
+      <w:r>
+        <w:t>enemies</w:t>
+      </w:r>
+    </w:p>
+    <w:p>
+      <w:pPr>
+        <w:rPr>
+          <w:color w:val="FF0000"/>
+        </w:rPr>
+      </w:pPr>
+      <w:r>
+        <w:rPr>
+          <w:color w:val="FF0000"/>
+        </w:rPr>
+        <w:t xml:space="preserve">can use the </w:t>
+      </w:r>
+      <w:proofErr w:type="gramStart"/>
+      <w:r>
+        <w:rPr>
+          <w:color w:val="FF0000"/>
+        </w:rPr>
+        <w:t>pack</w:t>
+      </w:r>
+      <w:proofErr w:type="gramEnd"/>
+      <w:r>
+        <w:rPr>
+          <w:color w:val="FF0000"/>
+        </w:rPr>
+        <w:t xml:space="preserve"> </w:t>
       </w:r>
     </w:p>
     <w:p/>
     <w:p>
-      <w:hyperlink r:id="rId9" w:history="1">
-        <w:r>
-          <w:rPr>
-            <w:rStyle w:val="Hyperlink"/>
-          </w:rPr>
-          <w:t>https://a</w:t>
-        </w:r>
-        <w:r>
-          <w:rPr>
-            <w:rStyle w:val="Hyperlink"/>
-          </w:rPr>
-          <w:t>ssetstore.unity.com/packages/2d/characters/hero-nad-opponents-animation-140776</w:t>
-        </w:r>
-      </w:hyperlink>
-    </w:p>
-    <w:p>
-      <w:r>
-        <w:t>https://assetstore.unity.com/packages/2d/characters/pixel-monster-pack-75508</w:t>
-      </w:r>
-    </w:p>
-    <w:p>
-      <w:r>
-        <w:t>enemies</w:t>
-      </w:r>
+      <w:pPr>
+        <w:rPr>
+          <w:color w:val="FF0000"/>
+        </w:rPr>
+      </w:pPr>
+      <w:r>
+        <w:rPr>
+          <w:color w:val="FF0000"/>
+        </w:rPr>
+        <w:t>try to find assets for laser bullets</w:t>
+      </w:r>
+      <w:r>
+        <w:rPr>
+          <w:color w:val="FF0000"/>
+        </w:rPr>
+        <w:t xml:space="preserve"> and </w:t>
+      </w:r>
+      <w:proofErr w:type="gramStart"/>
+      <w:r>
+        <w:rPr>
+          <w:color w:val="FF0000"/>
+        </w:rPr>
+        <w:t>animations</w:t>
+      </w:r>
+      <w:proofErr w:type="gramEnd"/>
     </w:p>
     <w:sectPr>
       <w:pgSz w:w="11906" w:h="16838"/>
@@ -532,6 +769,7 @@
   <w:style w:type="character" w:default="1" w:styleId="DefaultParagraphFont">
     <w:name w:val="Default Paragraph Font"/>
     <w:uiPriority w:val="1"/>
+    <w:semiHidden/>
     <w:unhideWhenUsed/>
   </w:style>
   <w:style w:type="table" w:default="1" w:styleId="TableNormal">

</xml_diff>